<commit_message>
complete half of course work
</commit_message>
<xml_diff>
--- a/course work.docx
+++ b/course work.docx
@@ -3,6 +3,1101 @@
 <w:document xmlns:wpc="http://schemas.microsoft.com/office/word/2010/wordprocessingCanvas" xmlns:mc="http://schemas.openxmlformats.org/markup-compatibility/2006" xmlns:o="urn:schemas-microsoft-com:office:office" xmlns:r="http://schemas.openxmlformats.org/officeDocument/2006/relationships" xmlns:m="http://schemas.openxmlformats.org/officeDocument/2006/math" xmlns:v="urn:schemas-microsoft-com:vml" xmlns:wp14="http://schemas.microsoft.com/office/word/2010/wordprocessingDrawing" xmlns:wp="http://schemas.openxmlformats.org/drawingml/2006/wordprocessingDrawing" xmlns:w="http://schemas.openxmlformats.org/wordprocessingml/2006/main" xmlns:w14="http://schemas.microsoft.com/office/word/2010/wordml" xmlns:w10="urn:schemas-microsoft-com:office:word" xmlns:w15="http://schemas.microsoft.com/office/word/2012/wordml" xmlns:wpg="http://schemas.microsoft.com/office/word/2010/wordprocessingGroup" xmlns:wpi="http://schemas.microsoft.com/office/word/2010/wordprocessingInk" xmlns:wne="http://schemas.microsoft.com/office/word/2006/wordml" xmlns:wps="http://schemas.microsoft.com/office/word/2010/wordprocessingShape" xmlns:wpsCustomData="http://www.wps.cn/officeDocument/2013/wpsCustomData" mc:Ignorable="w14 w15 wp14">
   <w:body>
     <w:p>
+      <w:pPr>
+        <w:numPr>
+          <w:ilvl w:val="0"/>
+          <w:numId w:val="1"/>
+        </w:numPr>
+        <w:rPr>
+          <w:rFonts w:hint="default"/>
+          <w:lang w:eastAsia="zh-Hans"/>
+        </w:rPr>
+      </w:pPr>
+    </w:p>
+    <w:p>
+      <w:pPr>
+        <w:numPr>
+          <w:ilvl w:val="0"/>
+          <w:numId w:val="2"/>
+        </w:numPr>
+        <w:rPr>
+          <w:rFonts w:hint="default"/>
+          <w:lang w:eastAsia="zh-Hans"/>
+        </w:rPr>
+      </w:pPr>
+    </w:p>
+    <w:p>
+      <w:pPr>
+        <w:numPr>
+          <w:ilvl w:val="0"/>
+          <w:numId w:val="3"/>
+        </w:numPr>
+        <w:ind w:left="420" w:leftChars="0" w:hanging="420" w:firstLineChars="0"/>
+        <w:rPr>
+          <w:rFonts w:hint="default"/>
+          <w:lang w:eastAsia="zh-Hans"/>
+        </w:rPr>
+      </w:pPr>
+      <w:r>
+        <w:rPr>
+          <w:rFonts w:hint="default"/>
+          <w:lang w:eastAsia="zh-Hans"/>
+        </w:rPr>
+        <w:t>digital regenerators eliminate the accumulation of noise</w:t>
+      </w:r>
+    </w:p>
+    <w:p>
+      <w:pPr>
+        <w:numPr>
+          <w:ilvl w:val="0"/>
+          <w:numId w:val="3"/>
+        </w:numPr>
+        <w:ind w:left="420" w:leftChars="0" w:hanging="420" w:firstLineChars="0"/>
+        <w:rPr>
+          <w:rFonts w:hint="default"/>
+          <w:lang w:eastAsia="zh-Hans"/>
+        </w:rPr>
+      </w:pPr>
+      <w:r>
+        <w:rPr>
+          <w:rFonts w:hint="default"/>
+          <w:lang w:eastAsia="zh-Hans"/>
+        </w:rPr>
+        <w:t>digital transmission has lower overall system cost</w:t>
+      </w:r>
+    </w:p>
+    <w:p>
+      <w:pPr>
+        <w:numPr>
+          <w:ilvl w:val="0"/>
+          <w:numId w:val="3"/>
+        </w:numPr>
+        <w:ind w:left="420" w:leftChars="0" w:hanging="420" w:firstLineChars="0"/>
+        <w:rPr>
+          <w:rFonts w:hint="default"/>
+          <w:lang w:eastAsia="zh-Hans"/>
+        </w:rPr>
+      </w:pPr>
+      <w:r>
+        <w:rPr>
+          <w:rFonts w:hint="default"/>
+          <w:lang w:eastAsia="zh-Hans"/>
+        </w:rPr>
+        <w:t>digital transmission</w:t>
+      </w:r>
+      <w:r>
+        <w:rPr>
+          <w:rFonts w:hint="default"/>
+          <w:lang w:eastAsia="zh-Hans"/>
+        </w:rPr>
+        <w:t xml:space="preserve"> can monitor the quality of a transmission channel while the channel is in service</w:t>
+      </w:r>
+    </w:p>
+    <w:p>
+      <w:pPr>
+        <w:numPr>
+          <w:ilvl w:val="0"/>
+          <w:numId w:val="3"/>
+        </w:numPr>
+        <w:ind w:left="420" w:leftChars="0" w:hanging="420" w:firstLineChars="0"/>
+        <w:rPr>
+          <w:rFonts w:hint="default"/>
+          <w:lang w:eastAsia="zh-Hans"/>
+        </w:rPr>
+      </w:pPr>
+      <w:r>
+        <w:rPr>
+          <w:rFonts w:hint="default"/>
+          <w:lang w:eastAsia="zh-Hans"/>
+        </w:rPr>
+        <w:t>digital transmission</w:t>
+      </w:r>
+      <w:r>
+        <w:rPr>
+          <w:rFonts w:hint="default"/>
+          <w:lang w:eastAsia="zh-Hans"/>
+        </w:rPr>
+        <w:t xml:space="preserve"> can multiplex and switch any type of information that can be represented in digital form</w:t>
+      </w:r>
+    </w:p>
+    <w:p>
+      <w:pPr>
+        <w:numPr>
+          <w:ilvl w:val="0"/>
+          <w:numId w:val="3"/>
+        </w:numPr>
+        <w:ind w:left="420" w:leftChars="0" w:hanging="420" w:firstLineChars="0"/>
+        <w:rPr>
+          <w:rFonts w:hint="default"/>
+          <w:lang w:eastAsia="zh-Hans"/>
+        </w:rPr>
+      </w:pPr>
+      <w:r>
+        <w:rPr>
+          <w:rFonts w:hint="default"/>
+          <w:lang w:eastAsia="zh-Hans"/>
+        </w:rPr>
+        <w:t>digital transmission</w:t>
+      </w:r>
+      <w:r>
+        <w:rPr>
+          <w:rFonts w:hint="default"/>
+          <w:lang w:eastAsia="zh-Hans"/>
+        </w:rPr>
+        <w:t xml:space="preserve"> allows networks to exploit the advantages in digital computer technology</w:t>
+      </w:r>
+    </w:p>
+    <w:p>
+      <w:pPr>
+        <w:numPr>
+          <w:numId w:val="0"/>
+        </w:numPr>
+        <w:rPr>
+          <w:rFonts w:hint="default"/>
+          <w:lang w:eastAsia="zh-Hans"/>
+        </w:rPr>
+      </w:pPr>
+    </w:p>
+    <w:p>
+      <w:pPr>
+        <w:numPr>
+          <w:numId w:val="0"/>
+        </w:numPr>
+        <w:rPr>
+          <w:rFonts w:hint="default"/>
+          <w:lang w:eastAsia="zh-Hans"/>
+        </w:rPr>
+      </w:pPr>
+      <w:r>
+        <w:rPr>
+          <w:rFonts w:hint="default"/>
+          <w:lang w:eastAsia="zh-Hans"/>
+        </w:rPr>
+        <w:t>(b)</w:t>
+      </w:r>
+      <w:r>
+        <w:rPr>
+          <w:rFonts w:hint="eastAsia"/>
+          <w:lang w:val="en-US" w:eastAsia="zh-Hans"/>
+        </w:rPr>
+        <w:t>The Nyquist theorem is true for both copper wires and optical fibers.</w:t>
+      </w:r>
+      <w:r>
+        <w:rPr>
+          <w:rFonts w:hint="default"/>
+          <w:lang w:eastAsia="zh-Hans"/>
+        </w:rPr>
+        <w:t xml:space="preserve"> All of them are channels. </w:t>
+      </w:r>
+      <w:r>
+        <w:rPr>
+          <w:rFonts w:hint="eastAsia"/>
+          <w:lang w:val="en-US" w:eastAsia="zh-Hans"/>
+        </w:rPr>
+        <w:t>In the case of optical fibers, this refers to the maximum frequency of the optical signal that can be transmitted through the fiber without distortion</w:t>
+      </w:r>
+      <w:r>
+        <w:rPr>
+          <w:rFonts w:hint="default"/>
+          <w:lang w:eastAsia="zh-Hans"/>
+        </w:rPr>
+        <w:t>.</w:t>
+      </w:r>
+    </w:p>
+    <w:p>
+      <w:pPr>
+        <w:numPr>
+          <w:numId w:val="0"/>
+        </w:numPr>
+        <w:ind w:leftChars="0"/>
+        <w:rPr>
+          <w:rFonts w:hint="default"/>
+          <w:lang w:eastAsia="zh-Hans"/>
+        </w:rPr>
+      </w:pPr>
+    </w:p>
+    <w:p>
+      <w:pPr>
+        <w:widowControl w:val="0"/>
+        <w:numPr>
+          <w:ilvl w:val="0"/>
+          <w:numId w:val="0"/>
+        </w:numPr>
+        <w:jc w:val="both"/>
+        <w:rPr>
+          <w:rFonts w:hint="default"/>
+          <w:lang w:eastAsia="zh-Hans"/>
+        </w:rPr>
+      </w:pPr>
+      <w:r>
+        <w:rPr>
+          <w:rFonts w:hint="default"/>
+          <w:lang w:eastAsia="zh-Hans"/>
+        </w:rPr>
+        <w:t>(c)</w:t>
+      </w:r>
+      <w:r>
+        <w:rPr>
+          <w:rFonts w:hint="default"/>
+          <w:lang w:eastAsia="zh-Hans"/>
+        </w:rPr>
+        <w:t>there are two, one for uplink another for downlink.</w:t>
+      </w:r>
+    </w:p>
+    <w:p>
+      <w:pPr>
+        <w:numPr>
+          <w:numId w:val="0"/>
+        </w:numPr>
+        <w:rPr>
+          <w:rFonts w:hint="default"/>
+          <w:lang w:eastAsia="zh-Hans"/>
+        </w:rPr>
+      </w:pPr>
+    </w:p>
+    <w:p>
+      <w:pPr>
+        <w:widowControl w:val="0"/>
+        <w:numPr>
+          <w:numId w:val="0"/>
+        </w:numPr>
+        <w:jc w:val="both"/>
+        <w:rPr>
+          <w:rFonts w:hint="default"/>
+          <w:lang w:eastAsia="zh-Hans"/>
+        </w:rPr>
+      </w:pPr>
+      <w:r>
+        <w:rPr>
+          <w:rFonts w:hint="default"/>
+          <w:lang w:eastAsia="zh-Hans"/>
+        </w:rPr>
+        <w:t xml:space="preserve">(d)in circuit switching it makes a true physical connection there is no forward operation during the transmission.in message transmission, </w:t>
+      </w:r>
+      <w:r>
+        <w:rPr>
+          <w:rFonts w:hint="default"/>
+          <w:lang w:eastAsia="zh-Hans"/>
+        </w:rPr>
+        <w:t>the message is completely received by the router</w:t>
+      </w:r>
+      <w:r>
+        <w:rPr>
+          <w:rFonts w:hint="default"/>
+          <w:lang w:eastAsia="zh-Hans"/>
+        </w:rPr>
+        <w:t>(store) and then forward</w:t>
+      </w:r>
+      <w:r>
+        <w:rPr>
+          <w:rFonts w:hint="default"/>
+          <w:lang w:eastAsia="zh-Hans"/>
+        </w:rPr>
+        <w:t>, however in packet switching, the data is split and received separately</w:t>
+      </w:r>
+      <w:r>
+        <w:rPr>
+          <w:rFonts w:hint="default"/>
+          <w:lang w:eastAsia="zh-Hans"/>
+        </w:rPr>
+        <w:t xml:space="preserve"> and assembled at last</w:t>
+      </w:r>
+      <w:r>
+        <w:rPr>
+          <w:rFonts w:hint="default"/>
+          <w:lang w:eastAsia="zh-Hans"/>
+        </w:rPr>
+        <w:t>.</w:t>
+      </w:r>
+    </w:p>
+    <w:p>
+      <w:pPr>
+        <w:numPr>
+          <w:numId w:val="0"/>
+        </w:numPr>
+        <w:rPr>
+          <w:rFonts w:hint="default"/>
+          <w:lang w:eastAsia="zh-Hans"/>
+        </w:rPr>
+      </w:pPr>
+    </w:p>
+    <w:p>
+      <w:pPr>
+        <w:numPr>
+          <w:numId w:val="0"/>
+        </w:numPr>
+        <w:rPr>
+          <w:rFonts w:hint="default"/>
+          <w:lang w:eastAsia="zh-Hans"/>
+        </w:rPr>
+      </w:pPr>
+    </w:p>
+    <w:p>
+      <w:pPr>
+        <w:numPr>
+          <w:numId w:val="0"/>
+        </w:numPr>
+        <w:rPr>
+          <w:rFonts w:hint="default"/>
+        </w:rPr>
+      </w:pPr>
+      <w:r>
+        <w:rPr>
+          <w:rFonts w:hint="default"/>
+          <w:lang w:eastAsia="zh-Hans"/>
+        </w:rPr>
+        <w:t>(e)</w:t>
+      </w:r>
+      <w:r>
+        <w:rPr>
+          <w:rFonts w:hint="default"/>
+        </w:rPr>
+        <w:t>the main difference is: each frame sent is individually acknowledged in acknowledged connectionless service, but there is no acknowledgement</w:t>
+      </w:r>
+      <w:r>
+        <w:rPr>
+          <w:rFonts w:hint="default"/>
+        </w:rPr>
+        <w:t>. I</w:t>
+      </w:r>
+      <w:r>
+        <w:rPr>
+          <w:rFonts w:hint="default"/>
+        </w:rPr>
+        <w:t xml:space="preserve">n unacknowledged connectionless service. </w:t>
+      </w:r>
+    </w:p>
+    <w:p>
+      <w:pPr>
+        <w:numPr>
+          <w:numId w:val="0"/>
+        </w:numPr>
+        <w:rPr>
+          <w:rFonts w:hint="default"/>
+        </w:rPr>
+      </w:pPr>
+      <w:r>
+        <w:rPr>
+          <w:rFonts w:hint="default"/>
+        </w:rPr>
+        <w:t xml:space="preserve">In </w:t>
+      </w:r>
+      <w:r>
+        <w:rPr>
+          <w:rFonts w:hint="default"/>
+        </w:rPr>
+        <w:t>acknowledged connectionless service</w:t>
+      </w:r>
+      <w:r>
+        <w:rPr>
+          <w:rFonts w:hint="default"/>
+        </w:rPr>
+        <w:t xml:space="preserve"> ,</w:t>
+      </w:r>
+      <w:r>
+        <w:rPr>
+          <w:rFonts w:hint="default"/>
+        </w:rPr>
+        <w:t>if a frame has not arrived within a specified time interval, it can be sent again.</w:t>
+      </w:r>
+    </w:p>
+    <w:p>
+      <w:pPr>
+        <w:numPr>
+          <w:numId w:val="0"/>
+        </w:numPr>
+        <w:rPr>
+          <w:rFonts w:hint="default"/>
+        </w:rPr>
+      </w:pPr>
+      <w:r>
+        <w:rPr>
+          <w:rFonts w:hint="default"/>
+        </w:rPr>
+        <w:t xml:space="preserve">The protocol using </w:t>
+      </w:r>
+      <w:r>
+        <w:rPr>
+          <w:rFonts w:hint="default"/>
+        </w:rPr>
+        <w:t>acknowledged connectionless service</w:t>
+      </w:r>
+      <w:r>
+        <w:rPr>
+          <w:rFonts w:hint="default"/>
+        </w:rPr>
+        <w:t xml:space="preserve"> is more reliability sensitive</w:t>
+      </w:r>
+    </w:p>
+    <w:p>
+      <w:pPr>
+        <w:numPr>
+          <w:numId w:val="0"/>
+        </w:numPr>
+        <w:rPr>
+          <w:rFonts w:hint="default"/>
+        </w:rPr>
+      </w:pPr>
+      <w:r>
+        <w:rPr>
+          <w:rFonts w:hint="default"/>
+        </w:rPr>
+        <w:t xml:space="preserve">The protocol using </w:t>
+      </w:r>
+      <w:r>
+        <w:rPr>
+          <w:rFonts w:hint="default"/>
+        </w:rPr>
+        <w:t>un</w:t>
+      </w:r>
+      <w:r>
+        <w:rPr>
+          <w:rFonts w:hint="default"/>
+        </w:rPr>
+        <w:t xml:space="preserve">acknowledged connectionless service is more </w:t>
+      </w:r>
+      <w:r>
+        <w:rPr>
+          <w:rFonts w:hint="default"/>
+        </w:rPr>
+        <w:t>time</w:t>
+      </w:r>
+      <w:r>
+        <w:rPr>
+          <w:rFonts w:hint="default"/>
+        </w:rPr>
+        <w:t xml:space="preserve"> sensitive</w:t>
+      </w:r>
+    </w:p>
+    <w:p>
+      <w:pPr>
+        <w:numPr>
+          <w:numId w:val="0"/>
+        </w:numPr>
+        <w:rPr>
+          <w:rFonts w:hint="default"/>
+          <w:lang w:eastAsia="zh-Hans"/>
+        </w:rPr>
+      </w:pPr>
+    </w:p>
+    <w:p>
+      <w:pPr>
+        <w:numPr>
+          <w:numId w:val="0"/>
+        </w:numPr>
+        <w:rPr>
+          <w:rFonts w:hint="default"/>
+          <w:lang w:eastAsia="zh-Hans"/>
+        </w:rPr>
+      </w:pPr>
+      <w:r>
+        <w:rPr>
+          <w:rFonts w:hint="default"/>
+          <w:lang w:eastAsia="zh-Hans"/>
+        </w:rPr>
+        <w:t>(f)Virtual circuits and datagrams are two different approaches to managing data transmission in computer networks.</w:t>
+      </w:r>
+    </w:p>
+    <w:p>
+      <w:pPr>
+        <w:numPr>
+          <w:numId w:val="0"/>
+        </w:numPr>
+        <w:rPr>
+          <w:rFonts w:hint="default"/>
+          <w:lang w:eastAsia="zh-Hans"/>
+        </w:rPr>
+      </w:pPr>
+      <w:r>
+        <w:rPr>
+          <w:rFonts w:hint="default"/>
+          <w:lang w:eastAsia="zh-Hans"/>
+        </w:rPr>
+        <w:t>Virtual circuits are used in circuit-switched networks while Datagrams are used in packet-switched networks.</w:t>
+      </w:r>
+    </w:p>
+    <w:p>
+      <w:pPr>
+        <w:numPr>
+          <w:numId w:val="0"/>
+        </w:numPr>
+        <w:rPr>
+          <w:rFonts w:hint="default"/>
+          <w:lang w:eastAsia="zh-Hans"/>
+        </w:rPr>
+      </w:pPr>
+      <w:r>
+        <w:rPr>
+          <w:rFonts w:hint="default"/>
+          <w:lang w:eastAsia="zh-Hans"/>
+        </w:rPr>
+        <w:t>virtual circuits provide a dedicated and reliable path for data transmission, while datagrams provide a faster and more flexible transmission method but with potential reliability issues.</w:t>
+      </w:r>
+    </w:p>
+    <w:p>
+      <w:pPr>
+        <w:numPr>
+          <w:numId w:val="0"/>
+        </w:numPr>
+        <w:rPr>
+          <w:rFonts w:hint="default"/>
+          <w:lang w:eastAsia="zh-Hans"/>
+        </w:rPr>
+      </w:pPr>
+    </w:p>
+    <w:p>
+      <w:pPr>
+        <w:numPr>
+          <w:numId w:val="0"/>
+        </w:numPr>
+        <w:rPr>
+          <w:rFonts w:hint="default"/>
+          <w:lang w:eastAsia="zh-Hans"/>
+        </w:rPr>
+      </w:pPr>
+    </w:p>
+    <w:p>
+      <w:pPr>
+        <w:numPr>
+          <w:numId w:val="0"/>
+        </w:numPr>
+        <w:rPr>
+          <w:rFonts w:hint="default"/>
+          <w:lang w:eastAsia="zh-Hans"/>
+        </w:rPr>
+      </w:pPr>
+      <w:r>
+        <w:rPr>
+          <w:rFonts w:hint="default"/>
+          <w:lang w:eastAsia="zh-Hans"/>
+        </w:rPr>
+        <w:t>(g)1-persistent CSMA: Listen whether the channel is free before transmitting. If busy, wait until i becomes free and then immediately start transmission.</w:t>
+      </w:r>
+    </w:p>
+    <w:p>
+      <w:pPr>
+        <w:numPr>
+          <w:numId w:val="0"/>
+        </w:numPr>
+        <w:rPr>
+          <w:rFonts w:hint="default"/>
+          <w:lang w:eastAsia="zh-Hans"/>
+        </w:rPr>
+      </w:pPr>
+    </w:p>
+    <w:p>
+      <w:pPr>
+        <w:numPr>
+          <w:numId w:val="0"/>
+        </w:numPr>
+        <w:rPr>
+          <w:rFonts w:hint="default"/>
+          <w:lang w:eastAsia="zh-Hans"/>
+        </w:rPr>
+      </w:pPr>
+      <w:r>
+        <w:rPr>
+          <w:rFonts w:hint="default"/>
+          <w:lang w:eastAsia="zh-Hans"/>
+        </w:rPr>
+        <w:t>p-persistent CSMA: Used with Slotted systems. If the hosts find the channel idle during the current slot, transmit with probability p. and defer until next slot with probability 1-p</w:t>
+      </w:r>
+    </w:p>
+    <w:p>
+      <w:pPr>
+        <w:numPr>
+          <w:numId w:val="0"/>
+        </w:numPr>
+        <w:rPr>
+          <w:rFonts w:hint="default"/>
+          <w:lang w:eastAsia="zh-Hans"/>
+        </w:rPr>
+      </w:pPr>
+    </w:p>
+    <w:p>
+      <w:pPr>
+        <w:widowControl w:val="0"/>
+        <w:numPr>
+          <w:ilvl w:val="0"/>
+          <w:numId w:val="1"/>
+        </w:numPr>
+        <w:ind w:left="0" w:leftChars="0" w:firstLine="0" w:firstLineChars="0"/>
+        <w:jc w:val="both"/>
+        <w:rPr>
+          <w:rFonts w:hint="default"/>
+          <w:lang w:eastAsia="zh-Hans"/>
+        </w:rPr>
+      </w:pPr>
+    </w:p>
+    <w:p>
+      <w:pPr>
+        <w:widowControl w:val="0"/>
+        <w:numPr>
+          <w:numId w:val="0"/>
+        </w:numPr>
+        <w:ind w:leftChars="0"/>
+        <w:jc w:val="both"/>
+        <w:rPr>
+          <w:rFonts w:hint="default"/>
+          <w:lang w:eastAsia="zh-Hans"/>
+        </w:rPr>
+      </w:pPr>
+      <w:r>
+        <w:rPr>
+          <w:rFonts w:hint="default"/>
+          <w:lang w:eastAsia="zh-Hans"/>
+        </w:rPr>
+        <w:t>(a)</w:t>
+      </w:r>
+      <w:r>
+        <w:rPr>
+          <w:rFonts w:hint="default"/>
+          <w:lang w:eastAsia="zh-Hans"/>
+        </w:rPr>
+        <w:t>there are 6 necklaces, each necklace have 11 satellite. We can assume that a period is divided into 11 parts.the average interval for handoffs is 90/11 min.</w:t>
+      </w:r>
+    </w:p>
+    <w:p>
+      <w:pPr>
+        <w:widowControl w:val="0"/>
+        <w:numPr>
+          <w:numId w:val="0"/>
+        </w:numPr>
+        <w:jc w:val="both"/>
+        <w:rPr>
+          <w:rFonts w:hint="default"/>
+          <w:lang w:eastAsia="zh-Hans"/>
+        </w:rPr>
+      </w:pPr>
+    </w:p>
+    <w:p>
+      <w:pPr>
+        <w:widowControl w:val="0"/>
+        <w:numPr>
+          <w:numId w:val="0"/>
+        </w:numPr>
+        <w:jc w:val="both"/>
+        <w:rPr>
+          <w:rFonts w:hint="default"/>
+          <w:lang w:eastAsia="zh-Hans"/>
+        </w:rPr>
+      </w:pPr>
+      <w:r>
+        <w:rPr>
+          <w:rFonts w:hint="default"/>
+          <w:lang w:eastAsia="zh-Hans"/>
+        </w:rPr>
+        <w:t>(b)</w:t>
+      </w:r>
+    </w:p>
+    <w:p>
+      <w:pPr>
+        <w:numPr>
+          <w:numId w:val="0"/>
+        </w:numPr>
+        <w:rPr>
+          <w:rFonts w:hint="default"/>
+          <w:lang w:eastAsia="zh-Hans"/>
+        </w:rPr>
+      </w:pPr>
+      <w:r>
+        <w:rPr>
+          <w:rFonts w:hint="default"/>
+          <w:lang w:eastAsia="zh-Hans"/>
+        </w:rPr>
+        <w:t>(i)24000/2=12KHz</w:t>
+      </w:r>
+    </w:p>
+    <w:p>
+      <w:pPr>
+        <w:numPr>
+          <w:numId w:val="0"/>
+        </w:numPr>
+        <w:rPr>
+          <w:rFonts w:hint="default"/>
+          <w:lang w:eastAsia="zh-Hans"/>
+        </w:rPr>
+      </w:pPr>
+      <w:r>
+        <w:rPr>
+          <w:rFonts w:hint="default"/>
+          <w:lang w:eastAsia="zh-Hans"/>
+        </w:rPr>
+        <w:t>(ii)64 quantization level =&gt;6 bits</w:t>
+      </w:r>
+    </w:p>
+    <w:p>
+      <w:pPr>
+        <w:numPr>
+          <w:numId w:val="0"/>
+        </w:numPr>
+        <w:rPr>
+          <w:rFonts w:hint="default"/>
+          <w:lang w:eastAsia="zh-Hans"/>
+        </w:rPr>
+      </w:pPr>
+      <w:r>
+        <w:rPr>
+          <w:rFonts w:hint="default"/>
+          <w:lang w:eastAsia="zh-Hans"/>
+        </w:rPr>
+        <w:t>24k samples/s *6bits/sample =144 K bps</w:t>
+      </w:r>
+    </w:p>
+    <w:p>
+      <w:pPr>
+        <w:numPr>
+          <w:numId w:val="0"/>
+        </w:numPr>
+        <w:rPr>
+          <w:rFonts w:hint="default"/>
+          <w:lang w:eastAsia="zh-Hans"/>
+        </w:rPr>
+      </w:pPr>
+      <w:r>
+        <w:rPr>
+          <w:rFonts w:hint="default"/>
+          <w:lang w:eastAsia="zh-Hans"/>
+        </w:rPr>
+        <w:t>(iii)20s*144Kbps =2.88Mbits</w:t>
+      </w:r>
+    </w:p>
+    <w:p>
+      <w:pPr>
+        <w:numPr>
+          <w:numId w:val="0"/>
+        </w:numPr>
+        <w:rPr>
+          <w:rFonts w:hint="default"/>
+          <w:lang w:eastAsia="zh-Hans"/>
+        </w:rPr>
+      </w:pPr>
+    </w:p>
+    <w:p>
+      <w:pPr>
+        <w:numPr>
+          <w:numId w:val="0"/>
+        </w:numPr>
+        <w:rPr>
+          <w:rFonts w:hint="default"/>
+          <w:lang w:eastAsia="zh-Hans"/>
+        </w:rPr>
+      </w:pPr>
+      <w:r>
+        <w:rPr>
+          <w:rFonts w:hint="default"/>
+          <w:lang w:eastAsia="zh-Hans"/>
+        </w:rPr>
+        <w:t>(c)</w:t>
+      </w:r>
+    </w:p>
+    <w:p>
+      <w:pPr>
+        <w:numPr>
+          <w:ilvl w:val="0"/>
+          <w:numId w:val="4"/>
+        </w:numPr>
+        <w:rPr>
+          <w:rFonts w:hint="default"/>
+          <w:lang w:eastAsia="zh-Hans"/>
+        </w:rPr>
+      </w:pPr>
+      <w:r>
+        <w:rPr>
+          <w:rFonts w:hint="default"/>
+          <w:lang w:eastAsia="zh-Hans"/>
+        </w:rPr>
+        <w:t>Wc=8000/2=4KHz</w:t>
+      </w:r>
+    </w:p>
+    <w:p>
+      <w:pPr>
+        <w:numPr>
+          <w:ilvl w:val="0"/>
+          <w:numId w:val="4"/>
+        </w:numPr>
+        <w:rPr>
+          <w:rFonts w:hint="default"/>
+          <w:lang w:eastAsia="zh-Hans"/>
+        </w:rPr>
+      </w:pPr>
+      <w:r>
+        <w:rPr>
+          <w:rFonts w:hint="default"/>
+          <w:lang w:eastAsia="zh-Hans"/>
+        </w:rPr>
+        <w:t>2bits/sample *8000samples=16Kbps</w:t>
+      </w:r>
+    </w:p>
+    <w:p>
+      <w:pPr>
+        <w:numPr>
+          <w:ilvl w:val="0"/>
+          <w:numId w:val="4"/>
+        </w:numPr>
+        <w:rPr>
+          <w:rFonts w:hint="default"/>
+          <w:lang w:eastAsia="zh-Hans"/>
+        </w:rPr>
+      </w:pPr>
+      <w:r>
+        <w:rPr>
+          <w:rFonts w:hint="default"/>
+          <w:lang w:eastAsia="zh-Hans"/>
+        </w:rPr>
+        <w:t xml:space="preserve">16Kbps=4KHz * </w:t>
+      </w:r>
+      <w:r>
+        <w:rPr>
+          <w:rFonts w:hint="default"/>
+          <w:lang w:eastAsia="zh-Hans"/>
+        </w:rPr>
+        <w:drawing>
+          <wp:inline distT="0" distB="0" distL="114300" distR="114300">
+            <wp:extent cx="793115" cy="123190"/>
+            <wp:effectExtent l="0" t="0" r="19685" b="3810"/>
+            <wp:docPr id="1" name="334E55B0-647D-440b-865C-3EC943EB4CBC-1" descr="wpsoffice"/>
+            <wp:cNvGraphicFramePr>
+              <a:graphicFrameLocks xmlns:a="http://schemas.openxmlformats.org/drawingml/2006/main" noChangeAspect="1"/>
+            </wp:cNvGraphicFramePr>
+            <a:graphic xmlns:a="http://schemas.openxmlformats.org/drawingml/2006/main">
+              <a:graphicData uri="http://schemas.openxmlformats.org/drawingml/2006/picture">
+                <pic:pic xmlns:pic="http://schemas.openxmlformats.org/drawingml/2006/picture">
+                  <pic:nvPicPr>
+                    <pic:cNvPr id="1" name="334E55B0-647D-440b-865C-3EC943EB4CBC-1" descr="wpsoffice"/>
+                    <pic:cNvPicPr>
+                      <a:picLocks noChangeAspect="1"/>
+                    </pic:cNvPicPr>
+                  </pic:nvPicPr>
+                  <pic:blipFill>
+                    <a:blip r:embed="rId4"/>
+                    <a:stretch>
+                      <a:fillRect/>
+                    </a:stretch>
+                  </pic:blipFill>
+                  <pic:spPr>
+                    <a:xfrm>
+                      <a:off x="0" y="0"/>
+                      <a:ext cx="793115" cy="123190"/>
+                    </a:xfrm>
+                    <a:prstGeom prst="rect">
+                      <a:avLst/>
+                    </a:prstGeom>
+                  </pic:spPr>
+                </pic:pic>
+              </a:graphicData>
+            </a:graphic>
+          </wp:inline>
+        </w:drawing>
+      </w:r>
+      <w:r>
+        <w:rPr>
+          <w:rFonts w:hint="default"/>
+          <w:lang w:eastAsia="zh-Hans"/>
+        </w:rPr>
+        <w:t xml:space="preserve">  ==&gt;SNR=15</w:t>
+      </w:r>
+    </w:p>
+    <w:p>
+      <w:pPr>
+        <w:numPr>
+          <w:numId w:val="0"/>
+        </w:numPr>
+        <w:rPr>
+          <w:rFonts w:hint="default"/>
+          <w:lang w:eastAsia="zh-Hans"/>
+        </w:rPr>
+      </w:pPr>
+    </w:p>
+    <w:p>
+      <w:pPr>
+        <w:numPr>
+          <w:numId w:val="0"/>
+        </w:numPr>
+        <w:rPr>
+          <w:rFonts w:hint="default"/>
+          <w:lang w:eastAsia="zh-Hans"/>
+        </w:rPr>
+      </w:pPr>
+      <w:r>
+        <w:rPr>
+          <w:rFonts w:hint="default"/>
+          <w:lang w:eastAsia="zh-Hans"/>
+        </w:rPr>
+        <w:t>(d)</w:t>
+      </w:r>
+      <w:r>
+        <w:rPr>
+          <w:rFonts w:hint="default"/>
+          <w:lang w:eastAsia="zh-Hans"/>
+        </w:rPr>
+        <w:t>cause the cellphone must disconnect from a base station first and then switch to another one. When the interval is a bit high sometimes the carrier will think that the user is offline and cutoff the call.</w:t>
+      </w:r>
+    </w:p>
+    <w:p>
+      <w:pPr>
+        <w:numPr>
+          <w:numId w:val="0"/>
+        </w:numPr>
+        <w:rPr>
+          <w:rFonts w:hint="default"/>
+          <w:lang w:eastAsia="zh-Hans"/>
+        </w:rPr>
+      </w:pPr>
+    </w:p>
+    <w:p>
+      <w:pPr>
+        <w:widowControl w:val="0"/>
+        <w:numPr>
+          <w:numId w:val="0"/>
+        </w:numPr>
+        <w:jc w:val="both"/>
+        <w:rPr>
+          <w:rFonts w:hint="default"/>
+          <w:lang w:eastAsia="zh-Hans"/>
+        </w:rPr>
+      </w:pPr>
+      <w:r>
+        <w:rPr>
+          <w:rFonts w:hint="default"/>
+          <w:lang w:eastAsia="zh-Hans"/>
+        </w:rPr>
+        <w:t>(e)</w:t>
+      </w:r>
+      <w:r>
+        <w:rPr>
+          <w:rFonts w:hint="default"/>
+          <w:lang w:eastAsia="zh-Hans"/>
+        </w:rPr>
+        <w:t>the time spent in circuit switching Tc=s + kd + x/b</w:t>
+      </w:r>
+    </w:p>
+    <w:p>
+      <w:pPr>
+        <w:widowControl w:val="0"/>
+        <w:numPr>
+          <w:ilvl w:val="0"/>
+          <w:numId w:val="0"/>
+        </w:numPr>
+        <w:jc w:val="both"/>
+        <w:rPr>
+          <w:rFonts w:hint="default"/>
+          <w:lang w:eastAsia="zh-Hans"/>
+        </w:rPr>
+      </w:pPr>
+      <w:r>
+        <w:rPr>
+          <w:rFonts w:hint="default"/>
+          <w:lang w:eastAsia="zh-Hans"/>
+        </w:rPr>
+        <w:t>the time spent in packet switching is Tp=k*d + (k-1)p/b+kd</w:t>
+      </w:r>
+    </w:p>
+    <w:p>
+      <w:pPr>
+        <w:widowControl w:val="0"/>
+        <w:numPr>
+          <w:ilvl w:val="0"/>
+          <w:numId w:val="0"/>
+        </w:numPr>
+        <w:jc w:val="both"/>
+        <w:rPr>
+          <w:rFonts w:hint="default"/>
+          <w:lang w:eastAsia="zh-Hans"/>
+        </w:rPr>
+      </w:pPr>
+      <w:r>
+        <w:rPr>
+          <w:rFonts w:hint="default"/>
+          <w:lang w:eastAsia="zh-Hans"/>
+        </w:rPr>
+        <w:t>When Tp&lt;Tc ==&gt; s&gt;(k-1)p/b</w:t>
+      </w:r>
+      <w:r>
+        <w:rPr>
+          <w:rFonts w:hint="default"/>
+          <w:lang w:eastAsia="zh-Hans"/>
+        </w:rPr>
+        <w:t xml:space="preserve"> the packet switching has a power delay</w:t>
+      </w:r>
+    </w:p>
+    <w:p>
+      <w:pPr>
+        <w:widowControl w:val="0"/>
+        <w:numPr>
+          <w:ilvl w:val="0"/>
+          <w:numId w:val="0"/>
+        </w:numPr>
+        <w:jc w:val="both"/>
+        <w:rPr>
+          <w:rFonts w:hint="default"/>
+          <w:lang w:eastAsia="zh-Hans"/>
+        </w:rPr>
+      </w:pPr>
+    </w:p>
+    <w:p>
+      <w:pPr>
+        <w:widowControl w:val="0"/>
+        <w:numPr>
+          <w:ilvl w:val="0"/>
+          <w:numId w:val="0"/>
+        </w:numPr>
+        <w:jc w:val="both"/>
+        <w:rPr>
+          <w:rFonts w:hint="default"/>
+          <w:lang w:eastAsia="zh-Hans"/>
+        </w:rPr>
+      </w:pPr>
+    </w:p>
+    <w:p>
+      <w:pPr>
+        <w:numPr>
+          <w:ilvl w:val="0"/>
+          <w:numId w:val="1"/>
+        </w:numPr>
+        <w:ind w:left="0" w:leftChars="0" w:firstLine="0" w:firstLineChars="0"/>
+        <w:rPr>
+          <w:rFonts w:hint="default"/>
+          <w:lang w:eastAsia="zh-Hans"/>
+        </w:rPr>
+      </w:pPr>
+      <w:r>
+        <w:rPr>
+          <w:rFonts w:hint="default"/>
+          <w:lang w:eastAsia="zh-Hans"/>
+        </w:rPr>
+        <w:t>(a)</w:t>
+      </w:r>
+    </w:p>
+    <w:p>
+      <w:pPr>
+        <w:numPr>
+          <w:numId w:val="0"/>
+        </w:numPr>
+        <w:ind w:leftChars="0"/>
+        <w:rPr>
+          <w:rFonts w:hint="default"/>
+          <w:lang w:eastAsia="zh-Hans"/>
+        </w:rPr>
+      </w:pPr>
+      <w:r>
+        <w:rPr>
+          <w:rFonts w:hint="default"/>
+          <w:lang w:eastAsia="zh-Hans"/>
+        </w:rPr>
+        <w:t>(i)</w:t>
+      </w:r>
+    </w:p>
+    <w:p>
+      <w:pPr>
+        <w:numPr>
+          <w:numId w:val="0"/>
+        </w:numPr>
+        <w:rPr>
+          <w:rFonts w:hint="default"/>
+          <w:lang w:eastAsia="zh-Hans"/>
+        </w:rPr>
+      </w:pPr>
       <w:bookmarkStart w:id="0" w:name="_GoBack"/>
       <w:bookmarkEnd w:id="0"/>
     </w:p>
@@ -16,12 +1111,94 @@
 </w:document>
 </file>
 
+<file path=word/numbering.xml><?xml version="1.0" encoding="utf-8"?>
+<w:numbering xmlns:wpc="http://schemas.microsoft.com/office/word/2010/wordprocessingCanvas" xmlns:mc="http://schemas.openxmlformats.org/markup-compatibility/2006" xmlns:o="urn:schemas-microsoft-com:office:office" xmlns:r="http://schemas.openxmlformats.org/officeDocument/2006/relationships" xmlns:m="http://schemas.openxmlformats.org/officeDocument/2006/math" xmlns:v="urn:schemas-microsoft-com:vml" xmlns:wp14="http://schemas.microsoft.com/office/word/2010/wordprocessingDrawing" xmlns:wp="http://schemas.openxmlformats.org/drawingml/2006/wordprocessingDrawing" xmlns:w10="urn:schemas-microsoft-com:office:word" xmlns:w="http://schemas.openxmlformats.org/wordprocessingml/2006/main" xmlns:w14="http://schemas.microsoft.com/office/word/2010/wordml" xmlns:wpg="http://schemas.microsoft.com/office/word/2010/wordprocessingGroup" xmlns:wpi="http://schemas.microsoft.com/office/word/2010/wordprocessingInk" xmlns:wne="http://schemas.microsoft.com/office/word/2006/wordml" xmlns:wps="http://schemas.microsoft.com/office/word/2010/wordprocessingShape" xmlns:wpsCustomData="http://www.wps.cn/officeDocument/2013/wpsCustomData" mc:Ignorable="w14 wp14">
+  <w:abstractNum w:abstractNumId="0">
+    <w:nsid w:val="BAFD7A85"/>
+    <w:multiLevelType w:val="singleLevel"/>
+    <w:tmpl w:val="BAFD7A85"/>
+    <w:lvl w:ilvl="0" w:tentative="0">
+      <w:start w:val="1"/>
+      <w:numFmt w:val="lowerLetter"/>
+      <w:lvlText w:val="(%1)"/>
+      <w:lvlJc w:val="left"/>
+      <w:pPr>
+        <w:tabs>
+          <w:tab w:val="left" w:pos="312"/>
+        </w:tabs>
+      </w:pPr>
+    </w:lvl>
+  </w:abstractNum>
+  <w:abstractNum w:abstractNumId="1">
+    <w:nsid w:val="F9DE1AC6"/>
+    <w:multiLevelType w:val="singleLevel"/>
+    <w:tmpl w:val="F9DE1AC6"/>
+    <w:lvl w:ilvl="0" w:tentative="0">
+      <w:start w:val="1"/>
+      <w:numFmt w:val="bullet"/>
+      <w:lvlText w:val=""/>
+      <w:lvlJc w:val="left"/>
+      <w:pPr>
+        <w:ind w:left="420" w:hanging="420"/>
+      </w:pPr>
+      <w:rPr>
+        <w:rFonts w:hint="default" w:ascii="Wingdings" w:hAnsi="Wingdings"/>
+      </w:rPr>
+    </w:lvl>
+  </w:abstractNum>
+  <w:abstractNum w:abstractNumId="2">
+    <w:nsid w:val="7D964474"/>
+    <w:multiLevelType w:val="singleLevel"/>
+    <w:tmpl w:val="7D964474"/>
+    <w:lvl w:ilvl="0" w:tentative="0">
+      <w:start w:val="1"/>
+      <w:numFmt w:val="lowerRoman"/>
+      <w:lvlText w:val="(%1)"/>
+      <w:lvlJc w:val="left"/>
+      <w:pPr>
+        <w:tabs>
+          <w:tab w:val="left" w:pos="312"/>
+        </w:tabs>
+      </w:pPr>
+    </w:lvl>
+  </w:abstractNum>
+  <w:abstractNum w:abstractNumId="3">
+    <w:nsid w:val="7FFF3B6C"/>
+    <w:multiLevelType w:val="singleLevel"/>
+    <w:tmpl w:val="7FFF3B6C"/>
+    <w:lvl w:ilvl="0" w:tentative="0">
+      <w:start w:val="1"/>
+      <w:numFmt w:val="decimal"/>
+      <w:lvlText w:val="%1."/>
+      <w:lvlJc w:val="left"/>
+      <w:pPr>
+        <w:tabs>
+          <w:tab w:val="left" w:pos="312"/>
+        </w:tabs>
+      </w:pPr>
+    </w:lvl>
+  </w:abstractNum>
+  <w:num w:numId="1">
+    <w:abstractNumId w:val="3"/>
+  </w:num>
+  <w:num w:numId="2">
+    <w:abstractNumId w:val="0"/>
+  </w:num>
+  <w:num w:numId="3">
+    <w:abstractNumId w:val="1"/>
+  </w:num>
+  <w:num w:numId="4">
+    <w:abstractNumId w:val="2"/>
+  </w:num>
+</w:numbering>
+</file>
+
 <file path=word/styles.xml><?xml version="1.0" encoding="utf-8"?>
 <w:styles xmlns:mc="http://schemas.openxmlformats.org/markup-compatibility/2006" xmlns:o="urn:schemas-microsoft-com:office:office" xmlns:r="http://schemas.openxmlformats.org/officeDocument/2006/relationships" xmlns:m="http://schemas.openxmlformats.org/officeDocument/2006/math" xmlns:v="urn:schemas-microsoft-com:vml" xmlns:w="http://schemas.openxmlformats.org/wordprocessingml/2006/main" xmlns:w14="http://schemas.microsoft.com/office/word/2010/wordml" xmlns:w10="urn:schemas-microsoft-com:office:word" xmlns:sl="http://schemas.openxmlformats.org/schemaLibrary/2006/main" xmlns:wpsCustomData="http://www.wps.cn/officeDocument/2013/wpsCustomData" mc:Ignorable="w14">
   <w:docDefaults>
     <w:rPrDefault>
       <w:rPr>
-        <w:rFonts w:asciiTheme="minorHAnsi" w:hAnsiTheme="minorHAnsi" w:eastAsiaTheme="minorEastAsia" w:cstheme="minorBidi"/>
+        <w:rFonts w:ascii="Times New Roman" w:hAnsi="Times New Roman" w:eastAsia="宋体" w:cs="Times New Roman"/>
       </w:rPr>
     </w:rPrDefault>
     <w:pPrDefault/>
@@ -292,12 +1469,12 @@
       <w:lang w:val="en-US" w:eastAsia="zh-CN" w:bidi="ar-SA"/>
     </w:rPr>
   </w:style>
-  <w:style w:type="character" w:default="1" w:styleId="3">
+  <w:style w:type="character" w:default="1" w:styleId="4">
     <w:name w:val="Default Paragraph Font"/>
     <w:semiHidden/>
     <w:uiPriority w:val="0"/>
   </w:style>
-  <w:style w:type="table" w:default="1" w:styleId="2">
+  <w:style w:type="table" w:default="1" w:styleId="3">
     <w:name w:val="Normal Table"/>
     <w:semiHidden/>
     <w:uiPriority w:val="0"/>
@@ -309,6 +1486,38 @@
         <w:right w:w="108" w:type="dxa"/>
       </w:tblCellMar>
     </w:tblPr>
+  </w:style>
+  <w:style w:type="paragraph" w:styleId="2">
+    <w:name w:val="Normal (Web)"/>
+    <w:basedOn w:val="1"/>
+    <w:uiPriority w:val="0"/>
+    <w:pPr>
+      <w:spacing w:before="0" w:beforeAutospacing="1" w:after="0" w:afterAutospacing="1"/>
+      <w:ind w:left="0" w:right="0"/>
+      <w:jc w:val="left"/>
+    </w:pPr>
+    <w:rPr>
+      <w:kern w:val="0"/>
+      <w:sz w:val="24"/>
+      <w:lang w:val="en-US" w:eastAsia="zh-CN" w:bidi="ar"/>
+    </w:rPr>
+  </w:style>
+  <w:style w:type="paragraph" w:customStyle="1" w:styleId="5">
+    <w:name w:val="p1"/>
+    <w:basedOn w:val="1"/>
+    <w:uiPriority w:val="0"/>
+    <w:pPr>
+      <w:spacing w:before="0" w:beforeAutospacing="0" w:after="0" w:afterAutospacing="0"/>
+      <w:ind w:left="0" w:right="0"/>
+      <w:jc w:val="left"/>
+    </w:pPr>
+    <w:rPr>
+      <w:rFonts w:ascii="Times New Roman" w:hAnsi="Times New Roman" w:cs="Times New Roman"/>
+      <w:kern w:val="0"/>
+      <w:sz w:val="23"/>
+      <w:szCs w:val="23"/>
+      <w:lang w:val="en-US" w:eastAsia="zh-CN" w:bidi="ar"/>
+    </w:rPr>
   </w:style>
 </w:styles>
 </file>
@@ -566,4 +1775,25 @@
   </a:themeElements>
   <a:objectDefaults/>
 </a:theme>
+</file>
+
+<file path=customXml/item1.xml><?xml version="1.0" encoding="utf-8"?>
+<s:customData xmlns="http://www.wps.cn/officeDocument/2013/wpsCustomData" xmlns:s="http://www.wps.cn/officeDocument/2013/wpsCustomData">
+  <customSectProps>
+    <customSectPr/>
+  </customSectProps>
+  <extobjs>
+    <extobj name="334E55B0-647D-440b-865C-3EC943EB4CBC-1">
+      <extobjdata type="334E55B0-647D-440b-865C-3EC943EB4CBC" data="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"/>
+    </extobj>
+  </extobjs>
+</s:customData>
+</file>
+
+<file path=customXml/itemProps1.xml><?xml version="1.0" encoding="utf-8"?>
+<ds:datastoreItem xmlns:ds="http://schemas.openxmlformats.org/officeDocument/2006/customXml" ds:itemID="{B1977F7D-205B-4081-913C-38D41E755F92}">
+  <ds:schemaRefs>
+    <ds:schemaRef ds:uri="http://www.wps.cn/officeDocument/2013/wpsCustomData"/>
+  </ds:schemaRefs>
+</ds:datastoreItem>
 </file>
</xml_diff>